<commit_message>
some changes to files
</commit_message>
<xml_diff>
--- a/Report/Bits to go in to report.docx
+++ b/Report/Bits to go in to report.docx
@@ -30,13 +30,7 @@
         <w:t xml:space="preserve"> indecipherable string of characters that are designed to be extremely difficult and close to impossible to decrypt and convert back in to a readable state. Hashing is a form of encryption designed not to be decrypted instead an entered password is hashed again</w:t>
       </w:r>
       <w:r>
-        <w:t xml:space="preserve"> </w:t>
-      </w:r>
-      <w:r>
-        <w:t>with the same method</w:t>
-      </w:r>
-      <w:r>
-        <w:t xml:space="preserve"> and the resulting 2</w:t>
+        <w:t xml:space="preserve"> with the same method and the resulting 2</w:t>
       </w:r>
       <w:r>
         <w:rPr>
@@ -150,8 +144,6 @@
         </w:rPr>
         <w:t>User Characteristics and Roles</w:t>
       </w:r>
-      <w:bookmarkStart w:id="0" w:name="_GoBack"/>
-      <w:bookmarkEnd w:id="0"/>
     </w:p>
     <w:p>
       <w:pPr>
@@ -367,13 +359,7 @@
         <w:t>The development will be done using a chrome browser, sublime Text editor</w:t>
       </w:r>
       <w:r>
-        <w:t xml:space="preserve"> and </w:t>
-      </w:r>
-      <w:r>
-        <w:t>XAMPP localhost Server</w:t>
-      </w:r>
-      <w:r>
-        <w:t xml:space="preserve"> using myphpadmin for database creation and management. It will be developed in HTML 5, CSS 3, Bootstrap CSS, some JS elements (angular JS and React JS) and PHP 5.5.</w:t>
+        <w:t xml:space="preserve"> and XAMPP localhost Server using myphpadmin for database creation and management. It will be developed in HTML 5, CSS 3, Bootstrap CSS, some JS elements (angular JS and React JS) and PHP 5.5.</w:t>
       </w:r>
       <w:r>
         <w:br/>
@@ -450,8 +436,162 @@
     <w:p/>
     <w:p>
       <w:pPr>
-        <w:ind w:left="360"/>
-      </w:pPr>
+        <w:rPr>
+          <w:b/>
+          <w:sz w:val="36"/>
+          <w:u w:val="single"/>
+        </w:rPr>
+      </w:pPr>
+      <w:r>
+        <w:rPr>
+          <w:b/>
+          <w:sz w:val="36"/>
+          <w:u w:val="single"/>
+        </w:rPr>
+        <w:t>Data Requirements</w:t>
+      </w:r>
+    </w:p>
+    <w:p>
+      <w:pPr>
+        <w:rPr>
+          <w:b/>
+          <w:sz w:val="28"/>
+        </w:rPr>
+      </w:pPr>
+      <w:r>
+        <w:rPr>
+          <w:b/>
+          <w:sz w:val="28"/>
+        </w:rPr>
+        <w:t>User Data</w:t>
+      </w:r>
+    </w:p>
+    <w:p>
+      <w:r>
+        <w:t>A user email is required for the sign in Process and for invoices to be emailed to.</w:t>
+      </w:r>
+      <w:r>
+        <w:br/>
+        <w:t>It will be used for user validation and all other user data will be linked to it.</w:t>
+      </w:r>
+    </w:p>
+    <w:p>
+      <w:r>
+        <w:lastRenderedPageBreak/>
+        <w:t>Previous Purchase details or Popular selection of Items the user has purchased before when using the application after login will be stored.</w:t>
+      </w:r>
+    </w:p>
+    <w:p>
+      <w:r>
+        <w:t>At registration users will have the option to add a phone number to link to their account. This is not required, and the application and registration will work the same without it but may be used for marketing purposes.</w:t>
+      </w:r>
+    </w:p>
+    <w:p>
+      <w:r>
+        <w:t>A user will be required to create a password to gain access to their user account It must adhere to specific</w:t>
+      </w:r>
+      <w:r>
+        <w:t xml:space="preserve"> rules (8 characters, an Uppercase letter and a lowercase letter, at least one number, and a special character.) for security purposes. This password will be hashed </w:t>
+      </w:r>
+      <w:r>
+        <w:rPr>
+          <w:strike/>
+        </w:rPr>
+        <w:t>on the user device</w:t>
+      </w:r>
+      <w:r>
+        <w:t xml:space="preserve"> before being stored within the</w:t>
+      </w:r>
+      <w:r>
+        <w:t xml:space="preserve"> database.</w:t>
+      </w:r>
+      <w:r>
+        <w:t xml:space="preserve"> </w:t>
+      </w:r>
+    </w:p>
+    <w:p>
+      <w:r>
+        <w:t>Users will be able to change their password and username from within the Application or delete their account fully.</w:t>
+      </w:r>
+    </w:p>
+    <w:p/>
+    <w:p>
+      <w:pPr>
+        <w:rPr>
+          <w:b/>
+          <w:sz w:val="28"/>
+        </w:rPr>
+      </w:pPr>
+      <w:r>
+        <w:rPr>
+          <w:b/>
+          <w:sz w:val="28"/>
+        </w:rPr>
+        <w:t>Research and Analysis</w:t>
+      </w:r>
+    </w:p>
+    <w:p>
+      <w:r>
+        <w:t xml:space="preserve">When I first started this project, there were three cinemas trialling some concept </w:t>
+      </w:r>
+      <w:proofErr w:type="gramStart"/>
+      <w:r>
+        <w:t>similar to</w:t>
+      </w:r>
+      <w:proofErr w:type="gramEnd"/>
+      <w:r>
+        <w:t xml:space="preserve"> </w:t>
+      </w:r>
+      <w:r>
+        <w:t xml:space="preserve">my project. Two are based in the USA: </w:t>
+      </w:r>
+    </w:p>
+    <w:p>
+      <w:r>
+        <w:t xml:space="preserve">Regal Cinemas have Express Lane which is a prepay and collect service using the ATOM mobile application. </w:t>
+      </w:r>
+      <w:r>
+        <w:br/>
+        <w:t>AMC Cinemas Have Order Ahead which can be done through their website, which is also a Prepay and collect service.</w:t>
+      </w:r>
+    </w:p>
+    <w:p>
+      <w:r>
+        <w:t xml:space="preserve">In Australia Master card trialled QKR an NFC </w:t>
+      </w:r>
+      <w:r>
+        <w:t>Payment system in Hoyt Cinema’s La Premiere a luxury cinema experience now called LUX. LUX is a dine-in and cinema experience where visitors enjoy a in seat purchase and delivery from a luxury menu. The LUX service is available in several Hoyt Cinemas throughout Australia.</w:t>
+      </w:r>
+      <w:r>
+        <w:br/>
+        <w:t>They have some competition with Event Cinemas that offer Gold class which is also a</w:t>
+      </w:r>
+      <w:r>
+        <w:t xml:space="preserve"> dine-in and cinema experience</w:t>
+      </w:r>
+      <w:r>
+        <w:t xml:space="preserve"> like LUX.</w:t>
+      </w:r>
+      <w:r>
+        <w:t xml:space="preserve"> </w:t>
+      </w:r>
+      <w:r>
+        <w:br/>
+        <w:t>In both the visitors can order and pay from their cinema seat and it is delivered to them in their seat but this is done, to my understanding through a waiter service.</w:t>
+      </w:r>
+    </w:p>
+    <w:p>
+      <w:r>
+        <w:t>Although these are similar</w:t>
+      </w:r>
+      <w:r>
+        <w:t xml:space="preserve"> concepts none offer an app where you can order and pay directly from your seat and to date there is nothing like this abroad or in Ireland. </w:t>
+      </w:r>
+    </w:p>
+    <w:p/>
+    <w:p>
+      <w:bookmarkStart w:id="0" w:name="_GoBack"/>
+      <w:bookmarkEnd w:id="0"/>
     </w:p>
     <w:sectPr>
       <w:pgSz w:w="11906" w:h="16838"/>

</xml_diff>

<commit_message>
Updated Bits and new file
</commit_message>
<xml_diff>
--- a/Report/Bits to go in to report.docx
+++ b/Report/Bits to go in to report.docx
@@ -113,13 +113,24 @@
         <w:t xml:space="preserve">or an official local Banking System that you can connect to, to store credit card data and process payments like the PayPal, Stripe or </w:t>
       </w:r>
       <w:r>
-        <w:t>simple</w:t>
+        <w:t>my</w:t>
       </w:r>
       <w:r>
         <w:t xml:space="preserve"> </w:t>
       </w:r>
       <w:r>
-        <w:t>pay</w:t>
+        <w:t>Easy</w:t>
+      </w:r>
+      <w:r>
+        <w:t xml:space="preserve"> </w:t>
+      </w:r>
+      <w:bookmarkStart w:id="0" w:name="_GoBack"/>
+      <w:bookmarkEnd w:id="0"/>
+      <w:r>
+        <w:t>P</w:t>
+      </w:r>
+      <w:r>
+        <w:t>ay</w:t>
       </w:r>
       <w:r>
         <w:t>, as that is best and most secure Practice.</w:t>
@@ -589,10 +600,7 @@
       </w:r>
     </w:p>
     <w:p/>
-    <w:p>
-      <w:bookmarkStart w:id="0" w:name="_GoBack"/>
-      <w:bookmarkEnd w:id="0"/>
-    </w:p>
+    <w:p/>
     <w:sectPr>
       <w:pgSz w:w="11906" w:h="16838"/>
       <w:pgMar w:top="1440" w:right="1440" w:bottom="1440" w:left="1440" w:header="708" w:footer="708" w:gutter="0"/>

</xml_diff>